<commit_message>
New translations email 3 [template] partner email – list of travel documents.docx (Vietnamese)
</commit_message>
<xml_diff>
--- a/public/email/crowdin/translations/vi/Email 3 [TEMPLATE] Partner email – list of travel documents.docx
+++ b/public/email/crowdin/translations/vi/Email 3 [TEMPLATE] Partner email – list of travel documents.docx
@@ -181,7 +181,7 @@
       <w:bookmarkStart w:colFirst="0" w:colLast="0" w:name="_c94s0cgytlje" w:id="1"/>
       <w:bookmarkEnd w:id="1"/>
       <w:r>
-        <w:t xml:space="preserve">Thank you for registering for </w:t>
+        <w:t xml:space="preserve">Cảm ơn bạn đã đăng ký tham dự sự kiện </w:t>
       </w:r>
       <w:r>
         <w:rPr>
@@ -193,7 +193,7 @@
     <w:p/>
     <w:p>
       <w:r>
-        <w:t xml:space="preserve">Hi </w:t>
+        <w:t xml:space="preserve">Xin chào </w:t>
       </w:r>
       <w:r>
         <w:rPr>
@@ -210,7 +210,7 @@
         <w:spacing w:before="200" w:lineRule="auto"/>
       </w:pPr>
       <w:r>
-        <w:t xml:space="preserve">We are excited for you to join us at </w:t>
+        <w:t xml:space="preserve">Chúng tôi rất vui khi bạn có thể tham dự với chúng tôi tại sự kiện </w:t>
       </w:r>
       <w:r>
         <w:rPr>
@@ -225,7 +225,7 @@
     <w:p/>
     <w:p>
       <w:r>
-        <w:t xml:space="preserve">To confirm your registration, we would require you and one guest of your choice to provide us with:</w:t>
+        <w:t xml:space="preserve">Để tiến hành đăng ký cho bạn, chúng tôi cần bạn và một khách mời của bạn cung cấp cho chúng tôi:</w:t>
       </w:r>
     </w:p>
     <w:p>
@@ -274,7 +274,7 @@
         </w:rPr>
       </w:pPr>
       <w:r>
-        <w:t xml:space="preserve">A scanned copy of your international passports</w:t>
+        <w:t xml:space="preserve">Bản scan hộ chiếu quốc tế của bạn</w:t>
       </w:r>
     </w:p>
     <w:p>
@@ -290,7 +290,7 @@
         </w:rPr>
       </w:pPr>
       <w:r>
-        <w:t xml:space="preserve">Covid-19 vaccination certificates</w:t>
+        <w:t xml:space="preserve">Giấy chứng nhận tiêm phòng Covid-19</w:t>
       </w:r>
       <w:commentRangeEnd w:id="0"/>
       <w:r>
@@ -351,7 +351,7 @@
               <w:pStyle w:val="P68B1DB1-Normal3"/>
             </w:pPr>
             <w:r>
-              <w:t xml:space="preserve">Send my details</w:t>
+              <w:t xml:space="preserve">Gửi thông tin của tôi</w:t>
             </w:r>
           </w:p>
         </w:tc>
@@ -372,7 +372,7 @@
         <w:ind w:left="0" w:firstLine="0"/>
       </w:pPr>
       <w:r>
-        <w:t xml:space="preserve">Your country manager will be in touch to confirm your booking or request any other relevant details. </w:t>
+        <w:t xml:space="preserve">Giám đốc phụ trách tại quốc gia của bạn sẽ liên lạc để xác nhận hoặc hỏi thêm các thông tin liên quan khác nếu cần. </w:t>
       </w:r>
     </w:p>
     <w:p>
@@ -380,7 +380,7 @@
         <w:spacing w:before="200" w:lineRule="auto"/>
       </w:pPr>
       <w:r>
-        <w:t xml:space="preserve">Our event package offers you and your guest: </w:t>
+        <w:t xml:space="preserve">Gói sự kiện chúng tôi cung cấp đến bạn và khách mời của bạn bao gồm: </w:t>
       </w:r>
     </w:p>
     <w:p>
@@ -394,7 +394,7 @@
       </w:pPr>
       <w:commentRangeStart w:id="3"/>
       <w:r>
-        <w:t xml:space="preserve">Flight tickets </w:t>
+        <w:t xml:space="preserve">Vé máy bay </w:t>
       </w:r>
     </w:p>
     <w:p>
@@ -407,7 +407,7 @@
         <w:ind w:left="720" w:hanging="360"/>
       </w:pPr>
       <w:r>
-        <w:t xml:space="preserve">Travel insurance </w:t>
+        <w:t xml:space="preserve">Bảo hiểm du lịch </w:t>
       </w:r>
     </w:p>
     <w:p>
@@ -420,7 +420,7 @@
         <w:ind w:left="720" w:hanging="360"/>
       </w:pPr>
       <w:r>
-        <w:t xml:space="preserve">Airport – Hotel – Airport transfer </w:t>
+        <w:t xml:space="preserve">Đưa đón sân bay – khách sạn </w:t>
       </w:r>
     </w:p>
     <w:p>
@@ -437,7 +437,7 @@
         <w:pStyle w:val="P68B1DB1-Normal4"/>
       </w:pPr>
       <w:r>
-        <w:t xml:space="preserve">One hotel room for you and your guest / Two hotel rooms for you and your guest</w:t>
+        <w:t xml:space="preserve">Một hoặc hai phòng khách sạn cho bạn và khách mời của bạn</w:t>
       </w:r>
     </w:p>
     <w:p>
@@ -453,10 +453,10 @@
         <w:rPr>
           <w:b w:val="1"/>
         </w:rPr>
-        <w:t>Check-in</w:t>
-      </w:r>
-      <w:r>
-        <w:t xml:space="preserve"> on </w:t>
+        <w:t xml:space="preserve">Nhận phòng</w:t>
+      </w:r>
+      <w:r>
+        <w:t xml:space="preserve"> vào ngày </w:t>
       </w:r>
       <w:r>
         <w:rPr>
@@ -478,10 +478,10 @@
         <w:rPr>
           <w:b w:val="1"/>
         </w:rPr>
-        <w:t>Check-out</w:t>
-      </w:r>
-      <w:r>
-        <w:t xml:space="preserve"> on </w:t>
+        <w:t xml:space="preserve">Trả phòng</w:t>
+      </w:r>
+      <w:r>
+        <w:t xml:space="preserve"> vào ngày </w:t>
       </w:r>
       <w:r>
         <w:rPr>
@@ -500,7 +500,7 @@
         <w:ind w:left="720" w:hanging="360"/>
       </w:pPr>
       <w:r>
-        <w:t xml:space="preserve">Meals (Breakfast, lunch, and dinner)</w:t>
+        <w:t xml:space="preserve">Các bữa ăn (Bữa sáng, bữa trưa và bữa tối)</w:t>
       </w:r>
     </w:p>
     <w:p>
@@ -534,7 +534,7 @@
         <w:ind w:left="0" w:firstLine="0"/>
       </w:pPr>
       <w:r>
-        <w:t xml:space="preserve">We will send you a confirmation letter before your departure date with the event agenda and information about your flights, transportation, and accommodation. </w:t>
+        <w:t xml:space="preserve">Chúng tôi sẽ gửi thư xác nhận đến bạn trước ngày khởi hành với các thông tin chi tiết về chương trình sự kiện, chuyến bay, phương tiện di chuyển và chỗ ở của bạn. </w:t>
       </w:r>
     </w:p>
     <w:p>
@@ -548,7 +548,7 @@
       </w:pPr>
       <w:commentRangeStart w:id="4"/>
       <w:r>
-        <w:t xml:space="preserve">If you have any questions, please contact us via </w:t>
+        <w:t xml:space="preserve">Nếu bạn cần hỗ trợ, vui lòng liên hệ với chúng tôi qua </w:t>
       </w:r>
       <w:hyperlink r:id="rId7">
         <w:r>
@@ -560,7 +560,7 @@
         </w:r>
       </w:hyperlink>
       <w:r>
-        <w:t xml:space="preserve"> or </w:t>
+        <w:t xml:space="preserve"> hoặc </w:t>
       </w:r>
       <w:hyperlink r:id="rId8">
         <w:r>
@@ -580,7 +580,7 @@
         <w:spacing w:after="200" w:lineRule="auto"/>
       </w:pPr>
       <w:r>
-        <w:t xml:space="preserve">If you have any questions, please contact your country manager, </w:t>
+        <w:t xml:space="preserve">Nếu bạn có bất kỳ thắc mắc nào, vui lòng liên hệ với giám đốc phụ trách quốc gia của bạn </w:t>
       </w:r>
       <w:r>
         <w:rPr>
@@ -589,7 +589,7 @@
         <w:t>[NAME]</w:t>
       </w:r>
       <w:r>
-        <w:t xml:space="preserve">, at </w:t>
+        <w:t xml:space="preserve">, qua email </w:t>
       </w:r>
       <w:r>
         <w:rPr>
@@ -598,7 +598,7 @@
         <w:t xml:space="preserve">[EMAIL ADDRESS]</w:t>
       </w:r>
       <w:r>
-        <w:t xml:space="preserve"> or </w:t>
+        <w:t xml:space="preserve"> hoặc số </w:t>
       </w:r>
       <w:r>
         <w:rPr>
@@ -624,7 +624,7 @@
         <w:ind w:left="0" w:firstLine="0"/>
       </w:pPr>
       <w:r>
-        <w:t xml:space="preserve">We look forward to seeing you soon.</w:t>
+        <w:t xml:space="preserve">Chúng tôi rất mong được gặp bạn.</w:t>
       </w:r>
     </w:p>
     <w:sectPr>

</xml_diff>